<commit_message>
Update adding members to team
</commit_message>
<xml_diff>
--- a/units/1_unit/Cloud9_Teacher.docx
+++ b/units/1_unit/Cloud9_Teacher.docx
@@ -741,31 +741,21 @@
           <w:szCs w:val="24"/>
         </w:rPr>
       </w:pPr>
-      <w:r>
+    </w:p>
+    <w:p>
+      <w:pPr>
         <w:rPr>
           <w:b/>
           <w:sz w:val="24"/>
           <w:szCs w:val="24"/>
         </w:rPr>
-        <w:lastRenderedPageBreak/>
-        <w:br w:type="page"/>
-      </w:r>
-    </w:p>
-    <w:p>
-      <w:pPr>
+      </w:pPr>
+      <w:r>
         <w:rPr>
           <w:b/>
           <w:sz w:val="24"/>
           <w:szCs w:val="24"/>
         </w:rPr>
-      </w:pPr>
-      <w:r>
-        <w:rPr>
-          <w:b/>
-          <w:sz w:val="24"/>
-          <w:szCs w:val="24"/>
-        </w:rPr>
-        <w:lastRenderedPageBreak/>
         <w:t>Addi</w:t>
       </w:r>
       <w:r>
@@ -1027,8 +1017,6 @@
       <w:r>
         <w:t>”</w:t>
       </w:r>
-      <w:bookmarkStart w:id="0" w:name="_GoBack"/>
-      <w:bookmarkEnd w:id="0"/>
       <w:r>
         <w:t xml:space="preserve"> template.</w:t>
       </w:r>
@@ -1082,29 +1070,34 @@
     <w:p>
       <w:pPr>
         <w:pStyle w:val="ListParagraph"/>
+      </w:pPr>
+    </w:p>
+    <w:p>
+      <w:pPr>
+        <w:pStyle w:val="ListParagraph"/>
         <w:numPr>
           <w:ilvl w:val="0"/>
           <w:numId w:val="2"/>
         </w:numPr>
       </w:pPr>
       <w:r>
-        <w:t>Click “Share” in upper right corner.</w:t>
-      </w:r>
-    </w:p>
-    <w:p>
-      <w:pPr>
-        <w:pStyle w:val="ListParagraph"/>
-      </w:pPr>
+        <w:t>Navigate back to Dashboard by clicking Cloud9 -&gt; Dashboard in upper left hand corner:</w:t>
+      </w:r>
+      <w:r>
+        <w:br/>
+      </w:r>
+      <w:r>
+        <w:br/>
+      </w:r>
       <w:r>
         <w:rPr>
           <w:noProof/>
         </w:rPr>
-        <w:lastRenderedPageBreak/>
         <w:drawing>
-          <wp:inline distT="0" distB="0" distL="0" distR="0" wp14:anchorId="5DFC4F56" wp14:editId="3B1112F0">
-            <wp:extent cx="5943600" cy="6345555"/>
-            <wp:effectExtent l="0" t="0" r="0" b="0"/>
-            <wp:docPr id="19" name="Picture 19"/>
+          <wp:inline distT="0" distB="0" distL="0" distR="0">
+            <wp:extent cx="3154680" cy="3489960"/>
+            <wp:effectExtent l="0" t="0" r="7620" b="0"/>
+            <wp:docPr id="16" name="Picture 16"/>
             <wp:cNvGraphicFramePr>
               <a:graphicFrameLocks xmlns:a="http://schemas.openxmlformats.org/drawingml/2006/main" noChangeAspect="1"/>
             </wp:cNvGraphicFramePr>
@@ -1112,23 +1105,36 @@
               <a:graphicData uri="http://schemas.openxmlformats.org/drawingml/2006/picture">
                 <pic:pic xmlns:pic="http://schemas.openxmlformats.org/drawingml/2006/picture">
                   <pic:nvPicPr>
-                    <pic:cNvPr id="1" name=""/>
-                    <pic:cNvPicPr/>
+                    <pic:cNvPr id="0" name="Picture 1"/>
+                    <pic:cNvPicPr>
+                      <a:picLocks noChangeAspect="1" noChangeArrowheads="1"/>
+                    </pic:cNvPicPr>
                   </pic:nvPicPr>
                   <pic:blipFill>
-                    <a:blip r:embed="rId22"/>
+                    <a:blip r:embed="rId22">
+                      <a:extLst>
+                        <a:ext uri="{28A0092B-C50C-407E-A947-70E740481C1C}">
+                          <a14:useLocalDpi xmlns:a14="http://schemas.microsoft.com/office/drawing/2010/main" val="0"/>
+                        </a:ext>
+                      </a:extLst>
+                    </a:blip>
+                    <a:srcRect/>
                     <a:stretch>
                       <a:fillRect/>
                     </a:stretch>
                   </pic:blipFill>
-                  <pic:spPr>
+                  <pic:spPr bwMode="auto">
                     <a:xfrm>
                       <a:off x="0" y="0"/>
-                      <a:ext cx="5943600" cy="6345555"/>
+                      <a:ext cx="3154680" cy="3489960"/>
                     </a:xfrm>
                     <a:prstGeom prst="rect">
                       <a:avLst/>
                     </a:prstGeom>
+                    <a:noFill/>
+                    <a:ln>
+                      <a:noFill/>
+                    </a:ln>
                   </pic:spPr>
                 </pic:pic>
               </a:graphicData>
@@ -1136,6 +1142,14 @@
           </wp:inline>
         </w:drawing>
       </w:r>
+      <w:r>
+        <w:br/>
+      </w:r>
+    </w:p>
+    <w:p>
+      <w:r>
+        <w:br w:type="page"/>
+      </w:r>
     </w:p>
     <w:p>
       <w:pPr>
@@ -1145,12 +1159,233 @@
           <w:numId w:val="2"/>
         </w:numPr>
       </w:pPr>
-      <w:r>
-        <w:t>Enter email address in “Invite People”, click “Invite”</w:t>
-      </w:r>
-      <w:r>
-        <w:t>.  Click “Done” when you are finished.</w:t>
-      </w:r>
+      <w:bookmarkStart w:id="0" w:name="_GoBack"/>
+      <w:bookmarkEnd w:id="0"/>
+      <w:r>
+        <w:lastRenderedPageBreak/>
+        <w:t>From the Dashboard click the “Setting” icon in upper right corner:</w:t>
+      </w:r>
+      <w:r>
+        <w:br/>
+      </w:r>
+      <w:r>
+        <w:br/>
+      </w:r>
+      <w:r>
+        <w:rPr>
+          <w:noProof/>
+        </w:rPr>
+        <w:drawing>
+          <wp:inline distT="0" distB="0" distL="0" distR="0" wp14:anchorId="13EE917C" wp14:editId="424FF96B">
+            <wp:extent cx="5935980" cy="2407920"/>
+            <wp:effectExtent l="0" t="0" r="7620" b="0"/>
+            <wp:docPr id="17" name="Picture 17"/>
+            <wp:cNvGraphicFramePr>
+              <a:graphicFrameLocks xmlns:a="http://schemas.openxmlformats.org/drawingml/2006/main" noChangeAspect="1"/>
+            </wp:cNvGraphicFramePr>
+            <a:graphic xmlns:a="http://schemas.openxmlformats.org/drawingml/2006/main">
+              <a:graphicData uri="http://schemas.openxmlformats.org/drawingml/2006/picture">
+                <pic:pic xmlns:pic="http://schemas.openxmlformats.org/drawingml/2006/picture">
+                  <pic:nvPicPr>
+                    <pic:cNvPr id="0" name="Picture 1"/>
+                    <pic:cNvPicPr>
+                      <a:picLocks noChangeAspect="1" noChangeArrowheads="1"/>
+                    </pic:cNvPicPr>
+                  </pic:nvPicPr>
+                  <pic:blipFill>
+                    <a:blip r:embed="rId23">
+                      <a:extLst>
+                        <a:ext uri="{28A0092B-C50C-407E-A947-70E740481C1C}">
+                          <a14:useLocalDpi xmlns:a14="http://schemas.microsoft.com/office/drawing/2010/main" val="0"/>
+                        </a:ext>
+                      </a:extLst>
+                    </a:blip>
+                    <a:srcRect/>
+                    <a:stretch>
+                      <a:fillRect/>
+                    </a:stretch>
+                  </pic:blipFill>
+                  <pic:spPr bwMode="auto">
+                    <a:xfrm>
+                      <a:off x="0" y="0"/>
+                      <a:ext cx="5935980" cy="2407920"/>
+                    </a:xfrm>
+                    <a:prstGeom prst="rect">
+                      <a:avLst/>
+                    </a:prstGeom>
+                    <a:noFill/>
+                    <a:ln>
+                      <a:noFill/>
+                    </a:ln>
+                  </pic:spPr>
+                </pic:pic>
+              </a:graphicData>
+            </a:graphic>
+          </wp:inline>
+        </w:drawing>
+      </w:r>
+      <w:r>
+        <w:br/>
+      </w:r>
+      <w:r>
+        <w:br/>
+      </w:r>
+    </w:p>
+    <w:p>
+      <w:pPr>
+        <w:pStyle w:val="ListParagraph"/>
+        <w:numPr>
+          <w:ilvl w:val="0"/>
+          <w:numId w:val="2"/>
+        </w:numPr>
+      </w:pPr>
+      <w:r>
+        <w:t>From the “Setting” window click “Admin” on lower left corner:</w:t>
+      </w:r>
+      <w:r>
+        <w:br/>
+      </w:r>
+      <w:r>
+        <w:br/>
+      </w:r>
+      <w:r>
+        <w:rPr>
+          <w:noProof/>
+        </w:rPr>
+        <w:drawing>
+          <wp:inline distT="0" distB="0" distL="0" distR="0" wp14:anchorId="74FA51DF" wp14:editId="4223C7A8">
+            <wp:extent cx="5935980" cy="3192780"/>
+            <wp:effectExtent l="0" t="0" r="7620" b="7620"/>
+            <wp:docPr id="20" name="Picture 20"/>
+            <wp:cNvGraphicFramePr>
+              <a:graphicFrameLocks xmlns:a="http://schemas.openxmlformats.org/drawingml/2006/main" noChangeAspect="1"/>
+            </wp:cNvGraphicFramePr>
+            <a:graphic xmlns:a="http://schemas.openxmlformats.org/drawingml/2006/main">
+              <a:graphicData uri="http://schemas.openxmlformats.org/drawingml/2006/picture">
+                <pic:pic xmlns:pic="http://schemas.openxmlformats.org/drawingml/2006/picture">
+                  <pic:nvPicPr>
+                    <pic:cNvPr id="0" name="Picture 2"/>
+                    <pic:cNvPicPr>
+                      <a:picLocks noChangeAspect="1" noChangeArrowheads="1"/>
+                    </pic:cNvPicPr>
+                  </pic:nvPicPr>
+                  <pic:blipFill>
+                    <a:blip r:embed="rId24">
+                      <a:extLst>
+                        <a:ext uri="{28A0092B-C50C-407E-A947-70E740481C1C}">
+                          <a14:useLocalDpi xmlns:a14="http://schemas.microsoft.com/office/drawing/2010/main" val="0"/>
+                        </a:ext>
+                      </a:extLst>
+                    </a:blip>
+                    <a:srcRect/>
+                    <a:stretch>
+                      <a:fillRect/>
+                    </a:stretch>
+                  </pic:blipFill>
+                  <pic:spPr bwMode="auto">
+                    <a:xfrm>
+                      <a:off x="0" y="0"/>
+                      <a:ext cx="5935980" cy="3192780"/>
+                    </a:xfrm>
+                    <a:prstGeom prst="rect">
+                      <a:avLst/>
+                    </a:prstGeom>
+                    <a:noFill/>
+                    <a:ln>
+                      <a:noFill/>
+                    </a:ln>
+                  </pic:spPr>
+                </pic:pic>
+              </a:graphicData>
+            </a:graphic>
+          </wp:inline>
+        </w:drawing>
+      </w:r>
+      <w:r>
+        <w:br/>
+      </w:r>
+    </w:p>
+    <w:p>
+      <w:pPr>
+        <w:pStyle w:val="ListParagraph"/>
+        <w:numPr>
+          <w:ilvl w:val="0"/>
+          <w:numId w:val="2"/>
+        </w:numPr>
+      </w:pPr>
+      <w:r>
+        <w:lastRenderedPageBreak/>
+        <w:t>From “Admin” window enter e-mail address and click “Add Member”:</w:t>
+      </w:r>
+      <w:r>
+        <w:br/>
+      </w:r>
+      <w:r>
+        <w:br/>
+      </w:r>
+      <w:r>
+        <w:rPr>
+          <w:noProof/>
+        </w:rPr>
+        <w:drawing>
+          <wp:inline distT="0" distB="0" distL="0" distR="0" wp14:anchorId="6ECC03CB" wp14:editId="23BA6847">
+            <wp:extent cx="5935980" cy="4229100"/>
+            <wp:effectExtent l="0" t="0" r="7620" b="0"/>
+            <wp:docPr id="21" name="Picture 21"/>
+            <wp:cNvGraphicFramePr>
+              <a:graphicFrameLocks xmlns:a="http://schemas.openxmlformats.org/drawingml/2006/main" noChangeAspect="1"/>
+            </wp:cNvGraphicFramePr>
+            <a:graphic xmlns:a="http://schemas.openxmlformats.org/drawingml/2006/main">
+              <a:graphicData uri="http://schemas.openxmlformats.org/drawingml/2006/picture">
+                <pic:pic xmlns:pic="http://schemas.openxmlformats.org/drawingml/2006/picture">
+                  <pic:nvPicPr>
+                    <pic:cNvPr id="0" name="Picture 3"/>
+                    <pic:cNvPicPr>
+                      <a:picLocks noChangeAspect="1" noChangeArrowheads="1"/>
+                    </pic:cNvPicPr>
+                  </pic:nvPicPr>
+                  <pic:blipFill>
+                    <a:blip r:embed="rId25">
+                      <a:extLst>
+                        <a:ext uri="{28A0092B-C50C-407E-A947-70E740481C1C}">
+                          <a14:useLocalDpi xmlns:a14="http://schemas.microsoft.com/office/drawing/2010/main" val="0"/>
+                        </a:ext>
+                      </a:extLst>
+                    </a:blip>
+                    <a:srcRect/>
+                    <a:stretch>
+                      <a:fillRect/>
+                    </a:stretch>
+                  </pic:blipFill>
+                  <pic:spPr bwMode="auto">
+                    <a:xfrm>
+                      <a:off x="0" y="0"/>
+                      <a:ext cx="5935980" cy="4229100"/>
+                    </a:xfrm>
+                    <a:prstGeom prst="rect">
+                      <a:avLst/>
+                    </a:prstGeom>
+                    <a:noFill/>
+                    <a:ln>
+                      <a:noFill/>
+                    </a:ln>
+                  </pic:spPr>
+                </pic:pic>
+              </a:graphicData>
+            </a:graphic>
+          </wp:inline>
+        </w:drawing>
+      </w:r>
+    </w:p>
+    <w:p>
+      <w:pPr>
+        <w:pStyle w:val="ListParagraph"/>
+      </w:pPr>
+    </w:p>
+    <w:p>
+      <w:pPr>
+        <w:pStyle w:val="ListParagraph"/>
+      </w:pPr>
     </w:p>
     <w:sectPr>
       <w:pgSz w:w="12240" w:h="15840"/>

</xml_diff>